<commit_message>
aula do dia 08/03/2021
</commit_message>
<xml_diff>
--- a/1des/fpoo/Aula/03/Metas.docx
+++ b/1des/fpoo/Aula/03/Metas.docx
@@ -4,6 +4,11 @@
   <w:body>
     <w:p>
       <w:pPr>
+        <w:ind w:left="720" w:hanging="360"/>
+      </w:pPr>
+    </w:p>
+    <w:p>
+      <w:pPr>
         <w:pStyle w:val="PargrafodaLista"/>
         <w:numPr>
           <w:ilvl w:val="0"/>
@@ -11,7 +16,7 @@
         </w:numPr>
       </w:pPr>
       <w:r>
-        <w:t>Revisão dos conteúdos</w:t>
+        <w:t>Corrigir os fluxogramas</w:t>
       </w:r>
     </w:p>
     <w:p>
@@ -23,7 +28,7 @@
         </w:numPr>
       </w:pPr>
       <w:r>
-        <w:t>Correção dos fluxogramas</w:t>
+        <w:t xml:space="preserve">Conteúdo de estrutura de condição (Revisão turma B e conteúdo novo turma A) </w:t>
       </w:r>
     </w:p>
     <w:p>
@@ -35,7 +40,65 @@
         </w:numPr>
       </w:pPr>
       <w:r>
-        <w:t>Fazer os exercícios com mais dúvidas</w:t>
+        <w:t>Implementar em python os exercícios de fluxograma</w:t>
+      </w:r>
+    </w:p>
+    <w:p>
+      <w:pPr>
+        <w:pStyle w:val="PargrafodaLista"/>
+        <w:numPr>
+          <w:ilvl w:val="0"/>
+          <w:numId w:val="1"/>
+        </w:numPr>
+      </w:pPr>
+      <w:r>
+        <w:t>Cadastrar na turma no URI e fazer os exercícios</w:t>
+      </w:r>
+    </w:p>
+    <w:p/>
+    <w:p/>
+    <w:p>
+      <w:r>
+        <w:t>Para verificar se um número é impar ou par</w:t>
+      </w:r>
+    </w:p>
+    <w:p>
+      <w:pPr>
+        <w:pStyle w:val="PargrafodaLista"/>
+        <w:numPr>
+          <w:ilvl w:val="0"/>
+          <w:numId w:val="2"/>
+        </w:numPr>
+      </w:pPr>
+      <w:r>
+        <w:t>Resto da  divisão utilizando o operador mod (%)</w:t>
+      </w:r>
+      <w:r>
+        <w:t xml:space="preserve"> – PARA QUALQUER NÚMERO É VERDADEIRO</w:t>
+      </w:r>
+    </w:p>
+    <w:p>
+      <w:pPr>
+        <w:pStyle w:val="PargrafodaLista"/>
+        <w:numPr>
+          <w:ilvl w:val="1"/>
+          <w:numId w:val="2"/>
+        </w:numPr>
+      </w:pPr>
+      <w:r>
+        <w:t>Se o resto for igual a zero (0), o número é par</w:t>
+      </w:r>
+    </w:p>
+    <w:p>
+      <w:pPr>
+        <w:pStyle w:val="PargrafodaLista"/>
+        <w:numPr>
+          <w:ilvl w:val="1"/>
+          <w:numId w:val="2"/>
+        </w:numPr>
+      </w:pPr>
+      <w:r>
+        <w:t>Se o resto for igual a um (1), o número é impar</w:t>
       </w:r>
     </w:p>
     <w:sectPr>
@@ -51,6 +114,119 @@
 <file path=word/numbering.xml><?xml version="1.0" encoding="utf-8"?>
 <w:numbering xmlns:wpc="http://schemas.microsoft.com/office/word/2010/wordprocessingCanvas" xmlns:cx="http://schemas.microsoft.com/office/drawing/2014/chartex" xmlns:cx1="http://schemas.microsoft.com/office/drawing/2015/9/8/chartex" xmlns:cx2="http://schemas.microsoft.com/office/drawing/2015/10/21/chartex" xmlns:cx3="http://schemas.microsoft.com/office/drawing/2016/5/9/chartex" xmlns:cx4="http://schemas.microsoft.com/office/drawing/2016/5/10/chartex" xmlns:cx5="http://schemas.microsoft.com/office/drawing/2016/5/11/chartex" xmlns:cx6="http://schemas.microsoft.com/office/drawing/2016/5/12/chartex" xmlns:cx7="http://schemas.microsoft.com/office/drawing/2016/5/13/chartex" xmlns:cx8="http://schemas.microsoft.com/office/drawing/2016/5/14/chartex" xmlns:mc="http://schemas.openxmlformats.org/markup-compatibility/2006" xmlns:aink="http://schemas.microsoft.com/office/drawing/2016/ink" xmlns:am3d="http://schemas.microsoft.com/office/drawing/2017/model3d" xmlns:o="urn:schemas-microsoft-com:office:office" xmlns:r="http://schemas.openxmlformats.org/officeDocument/2006/relationships" xmlns:m="http://schemas.openxmlformats.org/officeDocument/2006/math" xmlns:v="urn:schemas-microsoft-com:vml" xmlns:wp14="http://schemas.microsoft.com/office/word/2010/wordprocessingDrawing" xmlns:wp="http://schemas.openxmlformats.org/drawingml/2006/wordprocessingDrawing" xmlns:w10="urn:schemas-microsoft-com:office:word" xmlns:w="http://schemas.openxmlformats.org/wordprocessingml/2006/main" xmlns:w14="http://schemas.microsoft.com/office/word/2010/wordml" xmlns:w15="http://schemas.microsoft.com/office/word/2012/wordml" xmlns:w16cex="http://schemas.microsoft.com/office/word/2018/wordml/cex" xmlns:w16cid="http://schemas.microsoft.com/office/word/2016/wordml/cid" xmlns:w16="http://schemas.microsoft.com/office/word/2018/wordml" xmlns:w16se="http://schemas.microsoft.com/office/word/2015/wordml/symex" xmlns:wpg="http://schemas.microsoft.com/office/word/2010/wordprocessingGroup" xmlns:wpi="http://schemas.microsoft.com/office/word/2010/wordprocessingInk" xmlns:wne="http://schemas.microsoft.com/office/word/2006/wordml" xmlns:wps="http://schemas.microsoft.com/office/word/2010/wordprocessingShape" mc:Ignorable="w14 w15 w16se w16cid w16 w16cex wp14">
   <w:abstractNum w:abstractNumId="0" w15:restartNumberingAfterBreak="0">
+    <w:nsid w:val="152E2B49"/>
+    <w:multiLevelType w:val="hybridMultilevel"/>
+    <w:tmpl w:val="AD9E2922"/>
+    <w:lvl w:ilvl="0" w:tplc="04160001">
+      <w:start w:val="1"/>
+      <w:numFmt w:val="bullet"/>
+      <w:lvlText w:val=""/>
+      <w:lvlJc w:val="left"/>
+      <w:pPr>
+        <w:ind w:left="720" w:hanging="360"/>
+      </w:pPr>
+      <w:rPr>
+        <w:rFonts w:ascii="Symbol" w:hAnsi="Symbol" w:hint="default"/>
+      </w:rPr>
+    </w:lvl>
+    <w:lvl w:ilvl="1" w:tplc="04160003">
+      <w:start w:val="1"/>
+      <w:numFmt w:val="bullet"/>
+      <w:lvlText w:val="o"/>
+      <w:lvlJc w:val="left"/>
+      <w:pPr>
+        <w:ind w:left="1440" w:hanging="360"/>
+      </w:pPr>
+      <w:rPr>
+        <w:rFonts w:ascii="Courier New" w:hAnsi="Courier New" w:cs="Courier New" w:hint="default"/>
+      </w:rPr>
+    </w:lvl>
+    <w:lvl w:ilvl="2" w:tplc="04160005" w:tentative="1">
+      <w:start w:val="1"/>
+      <w:numFmt w:val="bullet"/>
+      <w:lvlText w:val=""/>
+      <w:lvlJc w:val="left"/>
+      <w:pPr>
+        <w:ind w:left="2160" w:hanging="360"/>
+      </w:pPr>
+      <w:rPr>
+        <w:rFonts w:ascii="Wingdings" w:hAnsi="Wingdings" w:hint="default"/>
+      </w:rPr>
+    </w:lvl>
+    <w:lvl w:ilvl="3" w:tplc="04160001" w:tentative="1">
+      <w:start w:val="1"/>
+      <w:numFmt w:val="bullet"/>
+      <w:lvlText w:val=""/>
+      <w:lvlJc w:val="left"/>
+      <w:pPr>
+        <w:ind w:left="2880" w:hanging="360"/>
+      </w:pPr>
+      <w:rPr>
+        <w:rFonts w:ascii="Symbol" w:hAnsi="Symbol" w:hint="default"/>
+      </w:rPr>
+    </w:lvl>
+    <w:lvl w:ilvl="4" w:tplc="04160003" w:tentative="1">
+      <w:start w:val="1"/>
+      <w:numFmt w:val="bullet"/>
+      <w:lvlText w:val="o"/>
+      <w:lvlJc w:val="left"/>
+      <w:pPr>
+        <w:ind w:left="3600" w:hanging="360"/>
+      </w:pPr>
+      <w:rPr>
+        <w:rFonts w:ascii="Courier New" w:hAnsi="Courier New" w:cs="Courier New" w:hint="default"/>
+      </w:rPr>
+    </w:lvl>
+    <w:lvl w:ilvl="5" w:tplc="04160005" w:tentative="1">
+      <w:start w:val="1"/>
+      <w:numFmt w:val="bullet"/>
+      <w:lvlText w:val=""/>
+      <w:lvlJc w:val="left"/>
+      <w:pPr>
+        <w:ind w:left="4320" w:hanging="360"/>
+      </w:pPr>
+      <w:rPr>
+        <w:rFonts w:ascii="Wingdings" w:hAnsi="Wingdings" w:hint="default"/>
+      </w:rPr>
+    </w:lvl>
+    <w:lvl w:ilvl="6" w:tplc="04160001" w:tentative="1">
+      <w:start w:val="1"/>
+      <w:numFmt w:val="bullet"/>
+      <w:lvlText w:val=""/>
+      <w:lvlJc w:val="left"/>
+      <w:pPr>
+        <w:ind w:left="5040" w:hanging="360"/>
+      </w:pPr>
+      <w:rPr>
+        <w:rFonts w:ascii="Symbol" w:hAnsi="Symbol" w:hint="default"/>
+      </w:rPr>
+    </w:lvl>
+    <w:lvl w:ilvl="7" w:tplc="04160003" w:tentative="1">
+      <w:start w:val="1"/>
+      <w:numFmt w:val="bullet"/>
+      <w:lvlText w:val="o"/>
+      <w:lvlJc w:val="left"/>
+      <w:pPr>
+        <w:ind w:left="5760" w:hanging="360"/>
+      </w:pPr>
+      <w:rPr>
+        <w:rFonts w:ascii="Courier New" w:hAnsi="Courier New" w:cs="Courier New" w:hint="default"/>
+      </w:rPr>
+    </w:lvl>
+    <w:lvl w:ilvl="8" w:tplc="04160005" w:tentative="1">
+      <w:start w:val="1"/>
+      <w:numFmt w:val="bullet"/>
+      <w:lvlText w:val=""/>
+      <w:lvlJc w:val="left"/>
+      <w:pPr>
+        <w:ind w:left="6480" w:hanging="360"/>
+      </w:pPr>
+      <w:rPr>
+        <w:rFonts w:ascii="Wingdings" w:hAnsi="Wingdings" w:hint="default"/>
+      </w:rPr>
+    </w:lvl>
+  </w:abstractNum>
+  <w:abstractNum w:abstractNumId="1" w15:restartNumberingAfterBreak="0">
     <w:nsid w:val="4F4D062D"/>
     <w:multiLevelType w:val="hybridMultilevel"/>
     <w:tmpl w:val="4F8C260C"/>
@@ -164,6 +340,9 @@
     </w:lvl>
   </w:abstractNum>
   <w:num w:numId="1">
+    <w:abstractNumId w:val="1"/>
+  </w:num>
+  <w:num w:numId="2">
     <w:abstractNumId w:val="0"/>
   </w:num>
 </w:numbering>

</xml_diff>

<commit_message>
08/03/2021 parte 2 FPOO
</commit_message>
<xml_diff>
--- a/1des/fpoo/Aula/03/Metas.docx
+++ b/1des/fpoo/Aula/03/Metas.docx
@@ -40,7 +40,15 @@
         </w:numPr>
       </w:pPr>
       <w:r>
-        <w:t>Implementar em python os exercícios de fluxograma</w:t>
+        <w:t xml:space="preserve">Implementar em </w:t>
+      </w:r>
+      <w:proofErr w:type="spellStart"/>
+      <w:r>
+        <w:t>python</w:t>
+      </w:r>
+      <w:proofErr w:type="spellEnd"/>
+      <w:r>
+        <w:t xml:space="preserve"> os exercícios de fluxograma</w:t>
       </w:r>
     </w:p>
     <w:p>
@@ -71,7 +79,23 @@
         </w:numPr>
       </w:pPr>
       <w:r>
-        <w:t>Resto da  divisão utilizando o operador mod (%)</w:t>
+        <w:t xml:space="preserve">Resto </w:t>
+      </w:r>
+      <w:proofErr w:type="gramStart"/>
+      <w:r>
+        <w:t>da  divisão</w:t>
+      </w:r>
+      <w:proofErr w:type="gramEnd"/>
+      <w:r>
+        <w:t xml:space="preserve"> utilizando o operador </w:t>
+      </w:r>
+      <w:proofErr w:type="spellStart"/>
+      <w:r>
+        <w:t>mod</w:t>
+      </w:r>
+      <w:proofErr w:type="spellEnd"/>
+      <w:r>
+        <w:t xml:space="preserve"> (%)</w:t>
       </w:r>
       <w:r>
         <w:t xml:space="preserve"> – PARA QUALQUER NÚMERO É VERDADEIRO</w:t>
@@ -101,6 +125,7 @@
         <w:t>Se o resto for igual a um (1), o número é impar</w:t>
       </w:r>
     </w:p>
+    <w:p/>
     <w:sectPr>
       <w:pgSz w:w="11906" w:h="16838"/>
       <w:pgMar w:top="1440" w:right="1440" w:bottom="1440" w:left="1440" w:header="708" w:footer="708" w:gutter="0"/>

</xml_diff>